<commit_message>
creazione backend e frontend
</commit_message>
<xml_diff>
--- a/4_Diari/2025_01_28_fotomap_diario.docx
+++ b/4_Diari/2025_01_28_fotomap_diario.docx
@@ -116,33 +116,10 @@
               <w:rPr>
                 <w:rFonts w:ascii="Arial Nova Light" w:hAnsi="Arial Nova Light" w:cs="Arial"/>
               </w:rPr>
-              <w:fldChar w:fldCharType="begin"/>
-            </w:r>
-            <w:r>
-              <w:rPr>
-                <w:rFonts w:ascii="Arial Nova Light" w:hAnsi="Arial Nova Light" w:cs="Arial"/>
-              </w:rPr>
-              <w:instrText xml:space="preserve"> TIME \@ "dd.MM.yyyy" </w:instrText>
-            </w:r>
-            <w:r>
-              <w:rPr>
-                <w:rFonts w:ascii="Arial Nova Light" w:hAnsi="Arial Nova Light" w:cs="Arial"/>
-              </w:rPr>
-              <w:fldChar w:fldCharType="separate"/>
-            </w:r>
-            <w:r>
-              <w:rPr>
-                <w:rFonts w:ascii="Arial Nova Light" w:hAnsi="Arial Nova Light" w:cs="Arial"/>
-                <w:noProof/>
-              </w:rPr>
               <w:t>28.01.2025</w:t>
             </w:r>
-            <w:r>
-              <w:rPr>
-                <w:rFonts w:ascii="Arial Nova Light" w:hAnsi="Arial Nova Light" w:cs="Arial"/>
-              </w:rPr>
-              <w:fldChar w:fldCharType="end"/>
-            </w:r>
+            <w:bookmarkStart w:id="0" w:name="_GoBack"/>
+            <w:bookmarkEnd w:id="0"/>
           </w:p>
         </w:tc>
       </w:tr>
@@ -180,8 +157,8 @@
                 <w:rFonts w:ascii="Arial Nova Light" w:hAnsi="Arial Nova Light" w:cs="Arial"/>
               </w:rPr>
             </w:pPr>
-            <w:bookmarkStart w:id="0" w:name="OLE_LINK1"/>
-            <w:bookmarkStart w:id="1" w:name="OLE_LINK2"/>
+            <w:bookmarkStart w:id="1" w:name="OLE_LINK1"/>
+            <w:bookmarkStart w:id="2" w:name="OLE_LINK2"/>
             <w:r>
               <w:rPr>
                 <w:rFonts w:ascii="Arial Nova Light" w:hAnsi="Arial Nova Light" w:cs="Arial"/>
@@ -206,8 +183,8 @@
               </w:rPr>
               <w:t>:</w:t>
             </w:r>
-            <w:bookmarkEnd w:id="0"/>
             <w:bookmarkEnd w:id="1"/>
+            <w:bookmarkEnd w:id="2"/>
             <w:r>
               <w:rPr>
                 <w:rFonts w:ascii="Arial Nova Light" w:hAnsi="Arial Nova Light" w:cs="Arial"/>
@@ -480,8 +457,6 @@
         </w:rPr>
         <w:t xml:space="preserve"> </w:t>
       </w:r>
-      <w:bookmarkStart w:id="2" w:name="_GoBack"/>
-      <w:bookmarkEnd w:id="2"/>
     </w:p>
     <w:p>
       <w:pPr>
@@ -4925,6 +4900,7 @@
     <w:rsid w:val="00E13AFB"/>
     <w:rsid w:val="00E316BF"/>
     <w:rsid w:val="00E42975"/>
+    <w:rsid w:val="00E56373"/>
     <w:rsid w:val="00E65056"/>
     <w:rsid w:val="00EB36D6"/>
     <w:rsid w:val="00EC6CCE"/>
@@ -5730,7 +5706,7 @@
 </file>
 
 <file path=customXml/itemProps1.xml><?xml version="1.0" encoding="utf-8"?>
-<ds:datastoreItem xmlns:ds="http://schemas.openxmlformats.org/officeDocument/2006/customXml" ds:itemID="{8BDF7ACB-5A07-4998-BC83-3BE844C47F85}">
+<ds:datastoreItem xmlns:ds="http://schemas.openxmlformats.org/officeDocument/2006/customXml" ds:itemID="{0C6D9628-F141-4E12-B531-E95401C33182}">
   <ds:schemaRefs>
     <ds:schemaRef ds:uri="http://schemas.openxmlformats.org/officeDocument/2006/bibliography"/>
   </ds:schemaRefs>

</xml_diff>